<commit_message>
the ride never ends
</commit_message>
<xml_diff>
--- a/C301 FINALE SHEETS.docx
+++ b/C301 FINALE SHEETS.docx
@@ -208,7 +208,23 @@
           <w:sz w:val="20"/>
           <w:szCs w:val="20"/>
         </w:rPr>
-        <w:t>+ is public, - is private, triangle is ISA, dashed lines are for implementation of interface, diamonds for HASA, black diamonds for STRONG HASA</w:t>
+        <w:t xml:space="preserve">+ is public, - is private, triangle is ISA, dashed lines are for implementation of interface, diamonds for HASA, black </w:t>
+      </w:r>
+      <w:proofErr w:type="spellStart"/>
+      <w:r>
+        <w:rPr>
+          <w:sz w:val="20"/>
+          <w:szCs w:val="20"/>
+        </w:rPr>
+        <w:t>diamonds</w:t>
+      </w:r>
+      <w:proofErr w:type="spellEnd"/>
+      <w:r>
+        <w:rPr>
+          <w:sz w:val="20"/>
+          <w:szCs w:val="20"/>
+        </w:rPr>
+        <w:t xml:space="preserve"> for STRONG HASA</w:t>
       </w:r>
     </w:p>
     <w:p>
@@ -1071,7 +1087,23 @@
           <w:sz w:val="20"/>
           <w:szCs w:val="20"/>
         </w:rPr>
-        <w:t>-How to track staged delivery process where clients might be using older (stabler) versions</w:t>
+        <w:t>-How to track staged delivery process where clients might be using older (</w:t>
+      </w:r>
+      <w:proofErr w:type="spellStart"/>
+      <w:r>
+        <w:rPr>
+          <w:sz w:val="20"/>
+          <w:szCs w:val="20"/>
+        </w:rPr>
+        <w:t>stabler</w:t>
+      </w:r>
+      <w:proofErr w:type="spellEnd"/>
+      <w:r>
+        <w:rPr>
+          <w:sz w:val="20"/>
+          <w:szCs w:val="20"/>
+        </w:rPr>
+        <w:t>) versions</w:t>
       </w:r>
       <w:r>
         <w:rPr>
@@ -1218,7 +1250,7 @@
       <w:pPr>
         <w:spacing w:line="240" w:lineRule="auto"/>
         <w:rPr>
-          <w:b/>
+          <w:i/>
           <w:sz w:val="20"/>
           <w:szCs w:val="20"/>
         </w:rPr>
@@ -1292,12 +1324,91 @@
         </w:rPr>
         <w:t>speed of choosing from a list of choices</w:t>
       </w:r>
-    </w:p>
-    <w:p>
-      <w:pPr>
-        <w:spacing w:line="240" w:lineRule="auto"/>
-        <w:rPr>
-          <w:b/>
+      <w:r>
+        <w:rPr>
+          <w:b/>
+          <w:sz w:val="20"/>
+          <w:szCs w:val="20"/>
+        </w:rPr>
+        <w:t xml:space="preserve">: </w:t>
+      </w:r>
+      <w:r>
+        <w:rPr>
+          <w:i/>
+          <w:sz w:val="20"/>
+          <w:szCs w:val="20"/>
+        </w:rPr>
+        <w:t>Hick's law: T=</w:t>
+      </w:r>
+      <w:proofErr w:type="spellStart"/>
+      <w:r>
+        <w:rPr>
+          <w:i/>
+          <w:sz w:val="20"/>
+          <w:szCs w:val="20"/>
+        </w:rPr>
+        <w:t>a+b</w:t>
+      </w:r>
+      <w:proofErr w:type="spellEnd"/>
+      <w:r>
+        <w:rPr>
+          <w:i/>
+          <w:sz w:val="20"/>
+          <w:szCs w:val="20"/>
+        </w:rPr>
+        <w:t>*log(n</w:t>
+      </w:r>
+      <w:r>
+        <w:rPr>
+          <w:i/>
+          <w:sz w:val="20"/>
+          <w:szCs w:val="20"/>
+        </w:rPr>
+        <w:t>)</w:t>
+      </w:r>
+      <w:r>
+        <w:rPr>
+          <w:i/>
+          <w:sz w:val="20"/>
+          <w:szCs w:val="20"/>
+        </w:rPr>
+        <w:br/>
+      </w:r>
+      <w:r>
+        <w:rPr>
+          <w:sz w:val="20"/>
+          <w:szCs w:val="20"/>
+        </w:rPr>
+        <w:tab/>
+      </w:r>
+      <w:r>
+        <w:rPr>
+          <w:sz w:val="20"/>
+          <w:szCs w:val="20"/>
+        </w:rPr>
+        <w:t xml:space="preserve">-Why is the </w:t>
+      </w:r>
+      <w:r>
+        <w:rPr>
+          <w:b/>
+          <w:sz w:val="20"/>
+          <w:szCs w:val="20"/>
+        </w:rPr>
+        <w:t>difference in time of choosing 2 and 8</w:t>
+      </w:r>
+      <w:r>
+        <w:rPr>
+          <w:sz w:val="20"/>
+          <w:szCs w:val="20"/>
+        </w:rPr>
+        <w:t xml:space="preserve"> choices greater than the difference between 80 and 100</w:t>
+      </w:r>
+    </w:p>
+    <w:p>
+      <w:pPr>
+        <w:spacing w:line="240" w:lineRule="auto"/>
+        <w:rPr>
+          <w:i/>
           <w:sz w:val="20"/>
           <w:szCs w:val="20"/>
         </w:rPr>
@@ -1325,75 +1436,52 @@
         </w:rPr>
         <w:t>speed of clicking on a target</w:t>
       </w:r>
-    </w:p>
-    <w:p>
-      <w:pPr>
-        <w:spacing w:line="240" w:lineRule="auto"/>
-        <w:rPr>
-          <w:sz w:val="20"/>
-          <w:szCs w:val="20"/>
-        </w:rPr>
-      </w:pPr>
-      <w:r>
-        <w:rPr>
-          <w:b/>
-          <w:sz w:val="20"/>
-          <w:szCs w:val="20"/>
-        </w:rPr>
-        <w:tab/>
-      </w:r>
-      <w:r>
-        <w:rPr>
-          <w:b/>
-          <w:sz w:val="20"/>
-          <w:szCs w:val="20"/>
-        </w:rPr>
-        <w:tab/>
-      </w:r>
-      <w:r>
-        <w:rPr>
-          <w:sz w:val="20"/>
-          <w:szCs w:val="20"/>
-        </w:rPr>
-        <w:t xml:space="preserve">-Which target is the </w:t>
-      </w:r>
-      <w:r>
-        <w:rPr>
-          <w:b/>
-          <w:sz w:val="20"/>
-          <w:szCs w:val="20"/>
-        </w:rPr>
-        <w:t>fastest to click</w:t>
-      </w:r>
-      <w:r>
-        <w:rPr>
-          <w:sz w:val="20"/>
-          <w:szCs w:val="20"/>
-        </w:rPr>
-        <w:t>?</w:t>
-      </w:r>
-    </w:p>
-    <w:p>
-      <w:pPr>
-        <w:spacing w:line="240" w:lineRule="auto"/>
-        <w:rPr>
-          <w:sz w:val="20"/>
-          <w:szCs w:val="20"/>
-        </w:rPr>
-      </w:pPr>
-      <w:r>
-        <w:rPr>
-          <w:sz w:val="20"/>
-          <w:szCs w:val="20"/>
-        </w:rPr>
-        <w:tab/>
-      </w:r>
-      <w:r>
-        <w:rPr>
-          <w:sz w:val="20"/>
-          <w:szCs w:val="20"/>
-        </w:rPr>
-        <w:tab/>
+      <w:r>
+        <w:rPr>
+          <w:b/>
+          <w:sz w:val="20"/>
+          <w:szCs w:val="20"/>
+        </w:rPr>
+        <w:t xml:space="preserve">: </w:t>
+      </w:r>
+      <w:proofErr w:type="spellStart"/>
+      <w:r>
+        <w:rPr>
+          <w:i/>
+          <w:sz w:val="20"/>
+          <w:szCs w:val="20"/>
+        </w:rPr>
+        <w:t>Fitt's</w:t>
+      </w:r>
+      <w:proofErr w:type="spellEnd"/>
+      <w:r>
+        <w:rPr>
+          <w:i/>
+          <w:sz w:val="20"/>
+          <w:szCs w:val="20"/>
+        </w:rPr>
+        <w:t xml:space="preserve"> Law</w:t>
+      </w:r>
+      <w:r>
+        <w:rPr>
+          <w:i/>
+          <w:sz w:val="20"/>
+          <w:szCs w:val="20"/>
+        </w:rPr>
+        <w:br/>
+      </w:r>
+      <w:r>
+        <w:rPr>
+          <w:sz w:val="20"/>
+          <w:szCs w:val="20"/>
+        </w:rPr>
+        <w:tab/>
+      </w:r>
+      <w:r>
+        <w:rPr>
+          <w:sz w:val="20"/>
+          <w:szCs w:val="20"/>
+        </w:rPr>
         <w:t>-Why does it take longer to click on the other targets?</w:t>
       </w:r>
       <w:r>
@@ -1402,53 +1490,53 @@
           <w:sz w:val="20"/>
           <w:szCs w:val="20"/>
         </w:rPr>
-        <w:t xml:space="preserve"> </w:t>
-      </w:r>
-    </w:p>
-    <w:p>
-      <w:pPr>
-        <w:spacing w:line="240" w:lineRule="auto"/>
-        <w:rPr>
-          <w:sz w:val="20"/>
-          <w:szCs w:val="20"/>
-        </w:rPr>
-      </w:pPr>
-      <w:r>
-        <w:rPr>
-          <w:sz w:val="20"/>
-          <w:szCs w:val="20"/>
-        </w:rPr>
-        <w:tab/>
-        <w:t xml:space="preserve">-Why is the </w:t>
-      </w:r>
-      <w:r>
-        <w:rPr>
-          <w:b/>
-          <w:sz w:val="20"/>
-          <w:szCs w:val="20"/>
-        </w:rPr>
-        <w:t xml:space="preserve">difference in time of choosing 2 and </w:t>
-      </w:r>
-      <w:r>
-        <w:rPr>
-          <w:b/>
-          <w:sz w:val="20"/>
-          <w:szCs w:val="20"/>
-        </w:rPr>
-        <w:t>8</w:t>
-      </w:r>
-      <w:r>
-        <w:rPr>
-          <w:sz w:val="20"/>
-          <w:szCs w:val="20"/>
-        </w:rPr>
-        <w:t xml:space="preserve"> choices greater than the difference between 80 and 100</w:t>
-      </w:r>
-    </w:p>
-    <w:p>
-      <w:pPr>
-        <w:spacing w:line="240" w:lineRule="auto"/>
-        <w:rPr>
+        <w:t xml:space="preserve">: </w:t>
+      </w:r>
+      <w:r>
+        <w:rPr>
+          <w:i/>
+          <w:sz w:val="20"/>
+          <w:szCs w:val="20"/>
+        </w:rPr>
+        <w:t xml:space="preserve">Affected by: time to move to object, distance from starting point to </w:t>
+      </w:r>
+      <w:r>
+        <w:rPr>
+          <w:i/>
+          <w:sz w:val="20"/>
+          <w:szCs w:val="20"/>
+        </w:rPr>
+        <w:tab/>
+      </w:r>
+      <w:r>
+        <w:rPr>
+          <w:i/>
+          <w:sz w:val="20"/>
+          <w:szCs w:val="20"/>
+        </w:rPr>
+        <w:tab/>
+      </w:r>
+      <w:r>
+        <w:rPr>
+          <w:i/>
+          <w:sz w:val="20"/>
+          <w:szCs w:val="20"/>
+        </w:rPr>
+        <w:t>object, and width of the object</w:t>
+      </w:r>
+      <w:r>
+        <w:rPr>
+          <w:sz w:val="20"/>
+          <w:szCs w:val="20"/>
+        </w:rPr>
+        <w:tab/>
+      </w:r>
+    </w:p>
+    <w:p>
+      <w:pPr>
+        <w:spacing w:line="240" w:lineRule="auto"/>
+        <w:rPr>
+          <w:i/>
           <w:sz w:val="20"/>
           <w:szCs w:val="20"/>
         </w:rPr>
@@ -1502,7 +1590,85 @@
           <w:sz w:val="20"/>
           <w:szCs w:val="20"/>
         </w:rPr>
-        <w:t>how to design against it</w:t>
+        <w:t xml:space="preserve">how to </w:t>
+      </w:r>
+      <w:r>
+        <w:rPr>
+          <w:sz w:val="20"/>
+          <w:szCs w:val="20"/>
+        </w:rPr>
+        <w:tab/>
+      </w:r>
+      <w:r>
+        <w:rPr>
+          <w:sz w:val="20"/>
+          <w:szCs w:val="20"/>
+        </w:rPr>
+        <w:t>design against it</w:t>
+      </w:r>
+      <w:r>
+        <w:rPr>
+          <w:sz w:val="20"/>
+          <w:szCs w:val="20"/>
+        </w:rPr>
+        <w:t xml:space="preserve">: </w:t>
+      </w:r>
+      <w:r>
+        <w:rPr>
+          <w:i/>
+          <w:sz w:val="20"/>
+          <w:szCs w:val="20"/>
+        </w:rPr>
+        <w:t xml:space="preserve">is a visual phenomenon where the brain blocks visual processing during eye movements in such a way that </w:t>
+      </w:r>
+      <w:r>
+        <w:rPr>
+          <w:i/>
+          <w:sz w:val="20"/>
+          <w:szCs w:val="20"/>
+        </w:rPr>
+        <w:tab/>
+        <w:t>neither the motion of the eye nor gap in visual perception is noticeable</w:t>
+      </w:r>
+      <w:r>
+        <w:rPr>
+          <w:i/>
+          <w:sz w:val="20"/>
+          <w:szCs w:val="20"/>
+        </w:rPr>
+        <w:t xml:space="preserve"> to the viewer. It can cause users to miss important </w:t>
+      </w:r>
+      <w:r>
+        <w:rPr>
+          <w:i/>
+          <w:sz w:val="20"/>
+          <w:szCs w:val="20"/>
+        </w:rPr>
+        <w:tab/>
+      </w:r>
+      <w:r>
+        <w:rPr>
+          <w:i/>
+          <w:sz w:val="20"/>
+          <w:szCs w:val="20"/>
+        </w:rPr>
+        <w:t xml:space="preserve">information that they did not acknowledge come on the screen. It can be countered by repeatedly alerting the user when </w:t>
+      </w:r>
+      <w:r>
+        <w:rPr>
+          <w:i/>
+          <w:sz w:val="20"/>
+          <w:szCs w:val="20"/>
+        </w:rPr>
+        <w:tab/>
+      </w:r>
+      <w:r>
+        <w:rPr>
+          <w:i/>
+          <w:sz w:val="20"/>
+          <w:szCs w:val="20"/>
+        </w:rPr>
+        <w:t>there is important information and not stopping until the user acknowledges the information.</w:t>
       </w:r>
     </w:p>
     <w:p>
@@ -1528,13 +1694,23 @@
         </w:rPr>
         <w:t xml:space="preserve">Use </w:t>
       </w:r>
-      <w:r>
-        <w:rPr>
-          <w:b/>
-          <w:sz w:val="20"/>
-          <w:szCs w:val="20"/>
-        </w:rPr>
-        <w:t xml:space="preserve">Fitt's law </w:t>
+      <w:proofErr w:type="spellStart"/>
+      <w:r>
+        <w:rPr>
+          <w:b/>
+          <w:sz w:val="20"/>
+          <w:szCs w:val="20"/>
+        </w:rPr>
+        <w:t>Fitt's</w:t>
+      </w:r>
+      <w:proofErr w:type="spellEnd"/>
+      <w:r>
+        <w:rPr>
+          <w:b/>
+          <w:sz w:val="20"/>
+          <w:szCs w:val="20"/>
+        </w:rPr>
+        <w:t xml:space="preserve"> law </w:t>
       </w:r>
       <w:r>
         <w:rPr>
@@ -1563,7 +1739,23 @@
           <w:sz w:val="20"/>
           <w:szCs w:val="20"/>
         </w:rPr>
-        <w:t xml:space="preserve"> (ex list vs pie)</w:t>
+        <w:t xml:space="preserve"> (ex list </w:t>
+      </w:r>
+      <w:proofErr w:type="spellStart"/>
+      <w:r>
+        <w:rPr>
+          <w:sz w:val="20"/>
+          <w:szCs w:val="20"/>
+        </w:rPr>
+        <w:t>vs</w:t>
+      </w:r>
+      <w:proofErr w:type="spellEnd"/>
+      <w:r>
+        <w:rPr>
+          <w:sz w:val="20"/>
+          <w:szCs w:val="20"/>
+        </w:rPr>
+        <w:t xml:space="preserve"> pie)</w:t>
       </w:r>
     </w:p>
     <w:p>
@@ -1813,7 +2005,23 @@
           <w:sz w:val="20"/>
           <w:szCs w:val="20"/>
         </w:rPr>
-        <w:t xml:space="preserve">choices vs </w:t>
+        <w:t xml:space="preserve">choices </w:t>
+      </w:r>
+      <w:proofErr w:type="spellStart"/>
+      <w:r>
+        <w:rPr>
+          <w:sz w:val="20"/>
+          <w:szCs w:val="20"/>
+        </w:rPr>
+        <w:t>vs</w:t>
+      </w:r>
+      <w:proofErr w:type="spellEnd"/>
+      <w:r>
+        <w:rPr>
+          <w:sz w:val="20"/>
+          <w:szCs w:val="20"/>
+        </w:rPr>
+        <w:t xml:space="preserve"> </w:t>
       </w:r>
       <w:r>
         <w:rPr>
@@ -2011,8 +2219,17 @@
           <w:sz w:val="20"/>
           <w:szCs w:val="20"/>
         </w:rPr>
-        <w:t>Provide an example of 2 different software development processes and how they differ from eachother</w:t>
-      </w:r>
+        <w:t xml:space="preserve">Provide an example of 2 different software development processes and how they differ from </w:t>
+      </w:r>
+      <w:proofErr w:type="spellStart"/>
+      <w:r>
+        <w:rPr>
+          <w:sz w:val="20"/>
+          <w:szCs w:val="20"/>
+        </w:rPr>
+        <w:t>eachother</w:t>
+      </w:r>
+      <w:proofErr w:type="spellEnd"/>
     </w:p>
     <w:p>
       <w:pPr>
@@ -2156,7 +2373,23 @@
           <w:szCs w:val="20"/>
         </w:rPr>
         <w:tab/>
-        <w:t>-In SCRUM, what is a daily standup meeting and what are the questions asked?</w:t>
+        <w:t xml:space="preserve">-In SCRUM, what is a daily </w:t>
+      </w:r>
+      <w:proofErr w:type="spellStart"/>
+      <w:r>
+        <w:rPr>
+          <w:sz w:val="20"/>
+          <w:szCs w:val="20"/>
+        </w:rPr>
+        <w:t>standup</w:t>
+      </w:r>
+      <w:proofErr w:type="spellEnd"/>
+      <w:r>
+        <w:rPr>
+          <w:sz w:val="20"/>
+          <w:szCs w:val="20"/>
+        </w:rPr>
+        <w:t xml:space="preserve"> meeting and what are the questions asked?</w:t>
       </w:r>
       <w:r>
         <w:rPr>
@@ -3060,6 +3293,58 @@
       </w:r>
       <w:r>
         <w:rPr>
+          <w:noProof/>
+          <w:sz w:val="20"/>
+          <w:szCs w:val="20"/>
+        </w:rPr>
+        <w:drawing>
+          <wp:inline distT="0" distB="0" distL="0" distR="0">
+            <wp:extent cx="4113003" cy="1893505"/>
+            <wp:effectExtent l="19050" t="0" r="1797" b="0"/>
+            <wp:docPr id="34" name="Picture 34"/>
+            <wp:cNvGraphicFramePr>
+              <a:graphicFrameLocks xmlns:a="http://schemas.openxmlformats.org/drawingml/2006/main" noChangeAspect="1"/>
+            </wp:cNvGraphicFramePr>
+            <a:graphic xmlns:a="http://schemas.openxmlformats.org/drawingml/2006/main">
+              <a:graphicData uri="http://schemas.openxmlformats.org/drawingml/2006/picture">
+                <pic:pic xmlns:pic="http://schemas.openxmlformats.org/drawingml/2006/picture">
+                  <pic:nvPicPr>
+                    <pic:cNvPr id="0" name="Picture 34"/>
+                    <pic:cNvPicPr>
+                      <a:picLocks noChangeAspect="1" noChangeArrowheads="1"/>
+                    </pic:cNvPicPr>
+                  </pic:nvPicPr>
+                  <pic:blipFill>
+                    <a:blip r:embed="rId21" cstate="print"/>
+                    <a:srcRect/>
+                    <a:stretch>
+                      <a:fillRect/>
+                    </a:stretch>
+                  </pic:blipFill>
+                  <pic:spPr bwMode="auto">
+                    <a:xfrm>
+                      <a:off x="0" y="0"/>
+                      <a:ext cx="4114081" cy="1894001"/>
+                    </a:xfrm>
+                    <a:prstGeom prst="rect">
+                      <a:avLst/>
+                    </a:prstGeom>
+                    <a:noFill/>
+                    <a:ln w="9525">
+                      <a:noFill/>
+                      <a:miter lim="800000"/>
+                      <a:headEnd/>
+                      <a:tailEnd/>
+                    </a:ln>
+                  </pic:spPr>
+                </pic:pic>
+              </a:graphicData>
+            </a:graphic>
+          </wp:inline>
+        </w:drawing>
+      </w:r>
+      <w:r>
+        <w:rPr>
           <w:sz w:val="20"/>
           <w:szCs w:val="20"/>
         </w:rPr>
@@ -3103,7 +3388,23 @@
           <w:sz w:val="20"/>
           <w:szCs w:val="20"/>
         </w:rPr>
-        <w:t xml:space="preserve">Behavioral patterns (distributing duties): interpreter, iterator, mediator, memento, </w:t>
+        <w:t xml:space="preserve">Behavioral patterns (distributing duties): interpreter, </w:t>
+      </w:r>
+      <w:proofErr w:type="spellStart"/>
+      <w:r>
+        <w:rPr>
+          <w:sz w:val="20"/>
+          <w:szCs w:val="20"/>
+        </w:rPr>
+        <w:t>iterator</w:t>
+      </w:r>
+      <w:proofErr w:type="spellEnd"/>
+      <w:r>
+        <w:rPr>
+          <w:sz w:val="20"/>
+          <w:szCs w:val="20"/>
+        </w:rPr>
+        <w:t xml:space="preserve">, mediator, memento, </w:t>
       </w:r>
       <w:r>
         <w:rPr>
@@ -3138,7 +3439,7 @@
                     </pic:cNvPicPr>
                   </pic:nvPicPr>
                   <pic:blipFill>
-                    <a:blip r:embed="rId21" cstate="print"/>
+                    <a:blip r:embed="rId22" cstate="print"/>
                     <a:srcRect/>
                     <a:stretch>
                       <a:fillRect/>
@@ -3188,7 +3489,7 @@
                     </pic:cNvPicPr>
                   </pic:nvPicPr>
                   <pic:blipFill>
-                    <a:blip r:embed="rId22" cstate="print"/>
+                    <a:blip r:embed="rId23" cstate="print"/>
                     <a:srcRect/>
                     <a:stretch>
                       <a:fillRect/>
@@ -3234,8 +3535,17 @@
           <w:sz w:val="20"/>
           <w:szCs w:val="20"/>
         </w:rPr>
-        <w:t xml:space="preserve"> or receiver obj</w:t>
-      </w:r>
+        <w:t xml:space="preserve"> or receiver </w:t>
+      </w:r>
+      <w:proofErr w:type="spellStart"/>
+      <w:r>
+        <w:rPr>
+          <w:sz w:val="20"/>
+          <w:szCs w:val="20"/>
+        </w:rPr>
+        <w:t>obj</w:t>
+      </w:r>
+      <w:proofErr w:type="spellEnd"/>
       <w:r>
         <w:rPr>
           <w:sz w:val="20"/>
@@ -3333,7 +3643,7 @@
                     </pic:cNvPicPr>
                   </pic:nvPicPr>
                   <pic:blipFill>
-                    <a:blip r:embed="rId23" cstate="print"/>
+                    <a:blip r:embed="rId24" cstate="print"/>
                     <a:srcRect/>
                     <a:stretch>
                       <a:fillRect/>
@@ -3385,7 +3695,7 @@
                     </pic:cNvPicPr>
                   </pic:nvPicPr>
                   <pic:blipFill>
-                    <a:blip r:embed="rId24" cstate="print"/>
+                    <a:blip r:embed="rId25" cstate="print"/>
                     <a:srcRect/>
                     <a:stretch>
                       <a:fillRect/>
@@ -3700,16 +4010,52 @@
           <w:sz w:val="20"/>
           <w:szCs w:val="20"/>
         </w:rPr>
-        <w:t xml:space="preserve">Explain why using ArrayList as a Stack violates the </w:t>
-      </w:r>
-      <w:r>
-        <w:rPr>
-          <w:b/>
-          <w:sz w:val="20"/>
-          <w:szCs w:val="20"/>
-        </w:rPr>
-        <w:t>Liskov substitution princple</w:t>
-      </w:r>
+        <w:t xml:space="preserve">Explain why using </w:t>
+      </w:r>
+      <w:proofErr w:type="spellStart"/>
+      <w:r>
+        <w:rPr>
+          <w:sz w:val="20"/>
+          <w:szCs w:val="20"/>
+        </w:rPr>
+        <w:t>ArrayList</w:t>
+      </w:r>
+      <w:proofErr w:type="spellEnd"/>
+      <w:r>
+        <w:rPr>
+          <w:sz w:val="20"/>
+          <w:szCs w:val="20"/>
+        </w:rPr>
+        <w:t xml:space="preserve"> as a Stack violates the </w:t>
+      </w:r>
+      <w:proofErr w:type="spellStart"/>
+      <w:r>
+        <w:rPr>
+          <w:b/>
+          <w:sz w:val="20"/>
+          <w:szCs w:val="20"/>
+        </w:rPr>
+        <w:t>Liskov</w:t>
+      </w:r>
+      <w:proofErr w:type="spellEnd"/>
+      <w:r>
+        <w:rPr>
+          <w:b/>
+          <w:sz w:val="20"/>
+          <w:szCs w:val="20"/>
+        </w:rPr>
+        <w:t xml:space="preserve"> substitution </w:t>
+      </w:r>
+      <w:proofErr w:type="spellStart"/>
+      <w:r>
+        <w:rPr>
+          <w:b/>
+          <w:sz w:val="20"/>
+          <w:szCs w:val="20"/>
+        </w:rPr>
+        <w:t>princple</w:t>
+      </w:r>
+      <w:proofErr w:type="spellEnd"/>
       <w:r>
         <w:rPr>
           <w:b/>
@@ -3718,12 +4064,37 @@
         </w:rPr>
         <w:t xml:space="preserve"> </w:t>
       </w:r>
-      <w:r>
-        <w:rPr>
-          <w:sz w:val="20"/>
-          <w:szCs w:val="20"/>
-        </w:rPr>
-        <w:t>eg class Stack extends ArrayList&lt;Object&gt;</w:t>
+      <w:proofErr w:type="spellStart"/>
+      <w:r>
+        <w:rPr>
+          <w:sz w:val="20"/>
+          <w:szCs w:val="20"/>
+        </w:rPr>
+        <w:t>eg</w:t>
+      </w:r>
+      <w:proofErr w:type="spellEnd"/>
+      <w:r>
+        <w:rPr>
+          <w:sz w:val="20"/>
+          <w:szCs w:val="20"/>
+        </w:rPr>
+        <w:t xml:space="preserve"> class Stack extends </w:t>
+      </w:r>
+      <w:proofErr w:type="spellStart"/>
+      <w:r>
+        <w:rPr>
+          <w:sz w:val="20"/>
+          <w:szCs w:val="20"/>
+        </w:rPr>
+        <w:t>ArrayList</w:t>
+      </w:r>
+      <w:proofErr w:type="spellEnd"/>
+      <w:r>
+        <w:rPr>
+          <w:sz w:val="20"/>
+          <w:szCs w:val="20"/>
+        </w:rPr>
+        <w:t>&lt;Object&gt;</w:t>
       </w:r>
       <w:r>
         <w:rPr>
@@ -3732,20 +4103,30 @@
         </w:rPr>
         <w:t xml:space="preserve">: </w:t>
       </w:r>
+      <w:proofErr w:type="spellStart"/>
       <w:r>
         <w:rPr>
           <w:i/>
           <w:sz w:val="20"/>
           <w:szCs w:val="20"/>
         </w:rPr>
-        <w:t xml:space="preserve">Arraylist can be </w:t>
-      </w:r>
+        <w:t>Arraylist</w:t>
+      </w:r>
+      <w:proofErr w:type="spellEnd"/>
       <w:r>
         <w:rPr>
           <w:i/>
           <w:sz w:val="20"/>
           <w:szCs w:val="20"/>
         </w:rPr>
+        <w:t xml:space="preserve"> can be </w:t>
+      </w:r>
+      <w:r>
+        <w:rPr>
+          <w:i/>
+          <w:sz w:val="20"/>
+          <w:szCs w:val="20"/>
+        </w:rPr>
         <w:t>substituted anywhere a</w:t>
       </w:r>
       <w:r>
@@ -3780,6 +4161,7 @@
         </w:rPr>
         <w:t xml:space="preserve">substituted for </w:t>
       </w:r>
+      <w:proofErr w:type="spellStart"/>
       <w:r>
         <w:rPr>
           <w:i/>
@@ -3796,6 +4178,7 @@
         </w:rPr>
         <w:t>s</w:t>
       </w:r>
+      <w:proofErr w:type="spellEnd"/>
     </w:p>
     <w:p>
       <w:pPr>
@@ -4037,7 +4420,7 @@
                     </pic:cNvPicPr>
                   </pic:nvPicPr>
                   <pic:blipFill>
-                    <a:blip r:embed="rId25" cstate="print"/>
+                    <a:blip r:embed="rId26" cstate="print"/>
                     <a:srcRect/>
                     <a:stretch>
                       <a:fillRect/>
@@ -4087,7 +4470,7 @@
                     </pic:cNvPicPr>
                   </pic:nvPicPr>
                   <pic:blipFill>
-                    <a:blip r:embed="rId26" cstate="print"/>
+                    <a:blip r:embed="rId27" cstate="print"/>
                     <a:srcRect/>
                     <a:stretch>
                       <a:fillRect/>
@@ -4203,7 +4586,7 @@
                     </pic:cNvPicPr>
                   </pic:nvPicPr>
                   <pic:blipFill>
-                    <a:blip r:embed="rId27" cstate="print"/>
+                    <a:blip r:embed="rId28" cstate="print"/>
                     <a:srcRect/>
                     <a:stretch>
                       <a:fillRect/>
@@ -4358,7 +4741,22 @@
           <w:szCs w:val="20"/>
         </w:rPr>
         <w:tab/>
-        <w:t xml:space="preserve">-Find at least 3 bad smells, and at least </w:t>
+        <w:t xml:space="preserve">-Find at least 3 </w:t>
+      </w:r>
+      <w:r>
+        <w:rPr>
+          <w:b/>
+          <w:sz w:val="20"/>
+          <w:szCs w:val="20"/>
+        </w:rPr>
+        <w:t>bad smells</w:t>
+      </w:r>
+      <w:r>
+        <w:rPr>
+          <w:sz w:val="20"/>
+          <w:szCs w:val="20"/>
+        </w:rPr>
+        <w:t xml:space="preserve">, and at least </w:t>
       </w:r>
       <w:r>
         <w:rPr>
@@ -4389,35 +4787,8 @@
         </w:rPr>
         <w:t xml:space="preserve"> the UML class diagram of the code after refactoring</w:t>
       </w:r>
-    </w:p>
-    <w:p>
-      <w:pPr>
-        <w:spacing w:line="240" w:lineRule="auto"/>
-        <w:rPr>
-          <w:b/>
-          <w:sz w:val="20"/>
-          <w:szCs w:val="20"/>
-        </w:rPr>
-      </w:pPr>
-      <w:r>
-        <w:rPr>
-          <w:sz w:val="20"/>
-          <w:szCs w:val="20"/>
-        </w:rPr>
-        <w:tab/>
-        <w:t xml:space="preserve">-Provide UML class diagram for xClass after refactoring xMethod() using </w:t>
-      </w:r>
-      <w:r>
-        <w:rPr>
-          <w:b/>
-          <w:sz w:val="20"/>
-          <w:szCs w:val="20"/>
-        </w:rPr>
-        <w:t>Decorator Pattern</w:t>
-      </w:r>
-      <w:r>
-        <w:rPr>
-          <w:b/>
+      <w:r>
+        <w:rPr>
           <w:sz w:val="20"/>
           <w:szCs w:val="20"/>
         </w:rPr>
@@ -4425,31 +4796,247 @@
       </w:r>
       <w:r>
         <w:rPr>
-          <w:b/>
-          <w:sz w:val="20"/>
-          <w:szCs w:val="20"/>
-        </w:rPr>
-        <w:tab/>
-        <w:t>-</w:t>
-      </w:r>
-      <w:r>
-        <w:rPr>
-          <w:sz w:val="20"/>
-          <w:szCs w:val="20"/>
-        </w:rPr>
-        <w:t xml:space="preserve">Provide UML class diagram for xClass after refactoring xMethod() using </w:t>
-      </w:r>
-      <w:r>
-        <w:rPr>
-          <w:b/>
-          <w:sz w:val="20"/>
-          <w:szCs w:val="20"/>
-        </w:rPr>
-        <w:t>Template Method Pattern</w:t>
-      </w:r>
-      <w:r>
-        <w:rPr>
-          <w:b/>
+          <w:sz w:val="20"/>
+          <w:szCs w:val="20"/>
+        </w:rPr>
+        <w:tab/>
+      </w:r>
+      <w:r>
+        <w:rPr>
+          <w:sz w:val="20"/>
+          <w:szCs w:val="20"/>
+        </w:rPr>
+        <w:tab/>
+        <w:t>-Duplicate code</w:t>
+      </w:r>
+      <w:r>
+        <w:rPr>
+          <w:sz w:val="20"/>
+          <w:szCs w:val="20"/>
+        </w:rPr>
+        <w:t xml:space="preserve"> [extract or </w:t>
+      </w:r>
+      <w:proofErr w:type="spellStart"/>
+      <w:r>
+        <w:rPr>
+          <w:sz w:val="20"/>
+          <w:szCs w:val="20"/>
+        </w:rPr>
+        <w:t>pullup</w:t>
+      </w:r>
+      <w:proofErr w:type="spellEnd"/>
+      <w:r>
+        <w:rPr>
+          <w:sz w:val="20"/>
+          <w:szCs w:val="20"/>
+        </w:rPr>
+        <w:t xml:space="preserve"> method]</w:t>
+      </w:r>
+      <w:r>
+        <w:rPr>
+          <w:sz w:val="20"/>
+          <w:szCs w:val="20"/>
+        </w:rPr>
+        <w:t>, Long method</w:t>
+      </w:r>
+      <w:r>
+        <w:rPr>
+          <w:sz w:val="20"/>
+          <w:szCs w:val="20"/>
+        </w:rPr>
+        <w:t xml:space="preserve"> [extract method]</w:t>
+      </w:r>
+      <w:r>
+        <w:rPr>
+          <w:sz w:val="20"/>
+          <w:szCs w:val="20"/>
+        </w:rPr>
+        <w:t xml:space="preserve">, </w:t>
+      </w:r>
+      <w:r>
+        <w:rPr>
+          <w:sz w:val="20"/>
+          <w:szCs w:val="20"/>
+        </w:rPr>
+        <w:t>Large/blob/god class</w:t>
+      </w:r>
+      <w:r>
+        <w:rPr>
+          <w:sz w:val="20"/>
+          <w:szCs w:val="20"/>
+        </w:rPr>
+        <w:t xml:space="preserve"> [extract class]</w:t>
+      </w:r>
+      <w:r>
+        <w:rPr>
+          <w:sz w:val="20"/>
+          <w:szCs w:val="20"/>
+        </w:rPr>
+        <w:t xml:space="preserve">, </w:t>
+      </w:r>
+      <w:r>
+        <w:rPr>
+          <w:sz w:val="20"/>
+          <w:szCs w:val="20"/>
+        </w:rPr>
+        <w:t>shotgun surgery</w:t>
+      </w:r>
+      <w:r>
+        <w:rPr>
+          <w:sz w:val="20"/>
+          <w:szCs w:val="20"/>
+        </w:rPr>
+        <w:t xml:space="preserve"> [move method]</w:t>
+      </w:r>
+      <w:r>
+        <w:rPr>
+          <w:sz w:val="20"/>
+          <w:szCs w:val="20"/>
+        </w:rPr>
+        <w:t xml:space="preserve">, long </w:t>
+      </w:r>
+      <w:proofErr w:type="spellStart"/>
+      <w:r>
+        <w:rPr>
+          <w:sz w:val="20"/>
+          <w:szCs w:val="20"/>
+        </w:rPr>
+        <w:t>param</w:t>
+      </w:r>
+      <w:proofErr w:type="spellEnd"/>
+      <w:r>
+        <w:rPr>
+          <w:sz w:val="20"/>
+          <w:szCs w:val="20"/>
+        </w:rPr>
+        <w:t xml:space="preserve"> list</w:t>
+      </w:r>
+      <w:r>
+        <w:rPr>
+          <w:sz w:val="20"/>
+          <w:szCs w:val="20"/>
+        </w:rPr>
+        <w:t xml:space="preserve"> [replace </w:t>
+      </w:r>
+      <w:proofErr w:type="spellStart"/>
+      <w:r>
+        <w:rPr>
+          <w:sz w:val="20"/>
+          <w:szCs w:val="20"/>
+        </w:rPr>
+        <w:t>param</w:t>
+      </w:r>
+      <w:proofErr w:type="spellEnd"/>
+      <w:r>
+        <w:rPr>
+          <w:sz w:val="20"/>
+          <w:szCs w:val="20"/>
+        </w:rPr>
+        <w:t xml:space="preserve"> with method, introduce </w:t>
+      </w:r>
+      <w:proofErr w:type="spellStart"/>
+      <w:r>
+        <w:rPr>
+          <w:sz w:val="20"/>
+          <w:szCs w:val="20"/>
+        </w:rPr>
+        <w:t>param</w:t>
+      </w:r>
+      <w:proofErr w:type="spellEnd"/>
+      <w:r>
+        <w:rPr>
+          <w:sz w:val="20"/>
+          <w:szCs w:val="20"/>
+        </w:rPr>
+        <w:t xml:space="preserve"> object] </w:t>
+      </w:r>
+      <w:r>
+        <w:rPr>
+          <w:sz w:val="20"/>
+          <w:szCs w:val="20"/>
+        </w:rPr>
+        <w:t xml:space="preserve">, </w:t>
+      </w:r>
+      <w:r>
+        <w:rPr>
+          <w:sz w:val="20"/>
+          <w:szCs w:val="20"/>
+        </w:rPr>
+        <w:t>feature envy</w:t>
+      </w:r>
+      <w:r>
+        <w:rPr>
+          <w:sz w:val="20"/>
+          <w:szCs w:val="20"/>
+        </w:rPr>
+        <w:t xml:space="preserve"> [move or extract method]</w:t>
+      </w:r>
+      <w:r>
+        <w:rPr>
+          <w:sz w:val="20"/>
+          <w:szCs w:val="20"/>
+        </w:rPr>
+        <w:t xml:space="preserve">, </w:t>
+      </w:r>
+      <w:r>
+        <w:rPr>
+          <w:sz w:val="20"/>
+          <w:szCs w:val="20"/>
+        </w:rPr>
+        <w:t>data class [encapsulate field, extract or move method]</w:t>
+      </w:r>
+      <w:r>
+        <w:rPr>
+          <w:sz w:val="20"/>
+          <w:szCs w:val="20"/>
+        </w:rPr>
+        <w:t>, primitive obsession [replace data value with object]</w:t>
+      </w:r>
+      <w:r>
+        <w:rPr>
+          <w:sz w:val="20"/>
+          <w:szCs w:val="20"/>
+        </w:rPr>
+        <w:t xml:space="preserve">, </w:t>
+      </w:r>
+      <w:r>
+        <w:rPr>
+          <w:sz w:val="20"/>
+          <w:szCs w:val="20"/>
+        </w:rPr>
+        <w:t xml:space="preserve">switch statements [extract or move method, replace type code, replace conditional with polymorphism], </w:t>
+      </w:r>
+      <w:r>
+        <w:rPr>
+          <w:sz w:val="20"/>
+          <w:szCs w:val="20"/>
+        </w:rPr>
+        <w:t>message chai</w:t>
+      </w:r>
+      <w:r>
+        <w:rPr>
+          <w:sz w:val="20"/>
+          <w:szCs w:val="20"/>
+        </w:rPr>
+        <w:t xml:space="preserve">n (lots of ().) [hide </w:t>
+      </w:r>
+      <w:r>
+        <w:rPr>
+          <w:sz w:val="20"/>
+          <w:szCs w:val="20"/>
+        </w:rPr>
+        <w:lastRenderedPageBreak/>
+        <w:t xml:space="preserve">delegate], inappropriate intimacy [move method, extract class], </w:t>
+      </w:r>
+      <w:r>
+        <w:rPr>
+          <w:sz w:val="20"/>
+          <w:szCs w:val="20"/>
+        </w:rPr>
+        <w:t>comments [rename method]</w:t>
+      </w:r>
+      <w:r>
+        <w:rPr>
           <w:sz w:val="20"/>
           <w:szCs w:val="20"/>
         </w:rPr>
@@ -4457,36 +5044,84 @@
       </w:r>
       <w:r>
         <w:rPr>
-          <w:b/>
-          <w:sz w:val="20"/>
-          <w:szCs w:val="20"/>
-        </w:rPr>
-        <w:lastRenderedPageBreak/>
-        <w:tab/>
-        <w:t>-</w:t>
-      </w:r>
-      <w:r>
-        <w:rPr>
-          <w:sz w:val="20"/>
-          <w:szCs w:val="20"/>
-        </w:rPr>
-        <w:t xml:space="preserve">Provide UML class diagram for xClass after refactoring xMethod() using </w:t>
-      </w:r>
-      <w:r>
-        <w:rPr>
-          <w:b/>
-          <w:sz w:val="20"/>
-          <w:szCs w:val="20"/>
-        </w:rPr>
-        <w:t xml:space="preserve">Template and </w:t>
-      </w:r>
-      <w:r>
-        <w:rPr>
-          <w:b/>
-          <w:sz w:val="20"/>
-          <w:szCs w:val="20"/>
-        </w:rPr>
-        <w:t>Factory Method Pattern</w:t>
+          <w:sz w:val="20"/>
+          <w:szCs w:val="20"/>
+        </w:rPr>
+        <w:tab/>
+        <w:t>[replace temp with query]</w:t>
+      </w:r>
+    </w:p>
+    <w:p>
+      <w:pPr>
+        <w:spacing w:line="240" w:lineRule="auto"/>
+        <w:rPr>
+          <w:sz w:val="20"/>
+          <w:szCs w:val="20"/>
+        </w:rPr>
+      </w:pPr>
+      <w:r>
+        <w:rPr>
+          <w:sz w:val="20"/>
+          <w:szCs w:val="20"/>
+        </w:rPr>
+        <w:tab/>
+        <w:t xml:space="preserve">-Provide UML class diagram for </w:t>
+      </w:r>
+      <w:proofErr w:type="spellStart"/>
+      <w:r>
+        <w:rPr>
+          <w:sz w:val="20"/>
+          <w:szCs w:val="20"/>
+        </w:rPr>
+        <w:t>xClass</w:t>
+      </w:r>
+      <w:proofErr w:type="spellEnd"/>
+      <w:r>
+        <w:rPr>
+          <w:sz w:val="20"/>
+          <w:szCs w:val="20"/>
+        </w:rPr>
+        <w:t xml:space="preserve"> after refactoring </w:t>
+      </w:r>
+      <w:proofErr w:type="spellStart"/>
+      <w:r>
+        <w:rPr>
+          <w:sz w:val="20"/>
+          <w:szCs w:val="20"/>
+        </w:rPr>
+        <w:t>xMethod</w:t>
+      </w:r>
+      <w:proofErr w:type="spellEnd"/>
+      <w:r>
+        <w:rPr>
+          <w:sz w:val="20"/>
+          <w:szCs w:val="20"/>
+        </w:rPr>
+        <w:t>() using</w:t>
+      </w:r>
+      <w:r>
+        <w:rPr>
+          <w:sz w:val="20"/>
+          <w:szCs w:val="20"/>
+        </w:rPr>
+        <w:t xml:space="preserve"> specified design pattern</w:t>
+      </w:r>
+    </w:p>
+    <w:p>
+      <w:pPr>
+        <w:spacing w:line="240" w:lineRule="auto"/>
+        <w:rPr>
+          <w:sz w:val="20"/>
+          <w:szCs w:val="20"/>
+        </w:rPr>
+      </w:pPr>
+      <w:r>
+        <w:rPr>
+          <w:b/>
+          <w:sz w:val="20"/>
+          <w:szCs w:val="20"/>
+        </w:rPr>
+        <w:t xml:space="preserve"> </w:t>
       </w:r>
       <w:r>
         <w:rPr>
@@ -4498,39 +5133,6 @@
       </w:r>
       <w:r>
         <w:rPr>
-          <w:b/>
-          <w:sz w:val="20"/>
-          <w:szCs w:val="20"/>
-        </w:rPr>
-        <w:tab/>
-        <w:t>-</w:t>
-      </w:r>
-      <w:r>
-        <w:rPr>
-          <w:sz w:val="20"/>
-          <w:szCs w:val="20"/>
-        </w:rPr>
-        <w:t xml:space="preserve">Provide UML class diagram for xClass after refactoring xMethod() using </w:t>
-      </w:r>
-      <w:r>
-        <w:rPr>
-          <w:b/>
-          <w:sz w:val="20"/>
-          <w:szCs w:val="20"/>
-        </w:rPr>
-        <w:t>Factory Method Pattern</w:t>
-      </w:r>
-    </w:p>
-    <w:p>
-      <w:pPr>
-        <w:spacing w:line="240" w:lineRule="auto"/>
-        <w:rPr>
-          <w:sz w:val="20"/>
-          <w:szCs w:val="20"/>
-        </w:rPr>
-      </w:pPr>
-      <w:r>
-        <w:rPr>
           <w:sz w:val="20"/>
           <w:szCs w:val="20"/>
           <w:highlight w:val="yellow"/>
@@ -4565,8 +5167,17 @@
           <w:sz w:val="20"/>
           <w:szCs w:val="20"/>
         </w:rPr>
-        <w:t>that will allow for testing of line x of xClass</w:t>
-      </w:r>
+        <w:t xml:space="preserve">that will allow for testing of line x of </w:t>
+      </w:r>
+      <w:proofErr w:type="spellStart"/>
+      <w:r>
+        <w:rPr>
+          <w:sz w:val="20"/>
+          <w:szCs w:val="20"/>
+        </w:rPr>
+        <w:t>xClass</w:t>
+      </w:r>
+      <w:proofErr w:type="spellEnd"/>
     </w:p>
     <w:p>
       <w:pPr>
@@ -4629,7 +5240,7 @@
                     </pic:cNvPicPr>
                   </pic:nvPicPr>
                   <pic:blipFill>
-                    <a:blip r:embed="rId28" cstate="print"/>
+                    <a:blip r:embed="rId29" cstate="print"/>
                     <a:srcRect/>
                     <a:stretch>
                       <a:fillRect/>
@@ -4681,7 +5292,7 @@
                     </pic:cNvPicPr>
                   </pic:nvPicPr>
                   <pic:blipFill>
-                    <a:blip r:embed="rId29" cstate="print"/>
+                    <a:blip r:embed="rId30" cstate="print"/>
                     <a:srcRect/>
                     <a:stretch>
                       <a:fillRect/>
@@ -4724,7 +5335,39 @@
           <w:szCs w:val="20"/>
         </w:rPr>
         <w:tab/>
-        <w:t>-Write test-cases using jUnit style unit tests for xMethod()</w:t>
+        <w:t xml:space="preserve">-Write test-cases using </w:t>
+      </w:r>
+      <w:proofErr w:type="spellStart"/>
+      <w:r>
+        <w:rPr>
+          <w:sz w:val="20"/>
+          <w:szCs w:val="20"/>
+        </w:rPr>
+        <w:t>jUnit</w:t>
+      </w:r>
+      <w:proofErr w:type="spellEnd"/>
+      <w:r>
+        <w:rPr>
+          <w:sz w:val="20"/>
+          <w:szCs w:val="20"/>
+        </w:rPr>
+        <w:t xml:space="preserve"> style unit tests for </w:t>
+      </w:r>
+      <w:proofErr w:type="spellStart"/>
+      <w:r>
+        <w:rPr>
+          <w:sz w:val="20"/>
+          <w:szCs w:val="20"/>
+        </w:rPr>
+        <w:t>xMethod</w:t>
+      </w:r>
+      <w:proofErr w:type="spellEnd"/>
+      <w:r>
+        <w:rPr>
+          <w:sz w:val="20"/>
+          <w:szCs w:val="20"/>
+        </w:rPr>
+        <w:t>()</w:t>
       </w:r>
       <w:r>
         <w:rPr>
@@ -4757,7 +5400,7 @@
                     </pic:cNvPicPr>
                   </pic:nvPicPr>
                   <pic:blipFill>
-                    <a:blip r:embed="rId30" cstate="print"/>
+                    <a:blip r:embed="rId31" cstate="print"/>
                     <a:srcRect/>
                     <a:stretch>
                       <a:fillRect/>
@@ -5208,7 +5851,24 @@
         <w:t>-Non-functional requirements (qualities): how well the system should do what it does</w:t>
       </w:r>
       <w:r>
-        <w:t xml:space="preserve"> (fast? mem usage)</w:t>
+        <w:t xml:space="preserve"> (fast? </w:t>
+      </w:r>
+      <w:proofErr w:type="spellStart"/>
+      <w:r>
+        <w:t>mem</w:t>
+      </w:r>
+      <w:proofErr w:type="spellEnd"/>
+      <w:r>
+        <w:t xml:space="preserve"> usage)</w:t>
+      </w:r>
+    </w:p>
+    <w:p>
+      <w:pPr>
+        <w:spacing w:line="240" w:lineRule="auto"/>
+      </w:pPr>
+      <w:r>
+        <w:tab/>
+        <w:t>-Dependency Inversion Principle: Depend on abstractions, not concrete classes</w:t>
       </w:r>
     </w:p>
     <w:p>
@@ -5275,9 +5935,40 @@
           <w:sz w:val="20"/>
           <w:szCs w:val="20"/>
         </w:rPr>
-        <w:lastRenderedPageBreak/>
-        <w:tab/>
-        <w:t>-Event-based system where users can add plugins at run-time. These plugins can agree to handle some events but might only do so conditionally</w:t>
+        <w:tab/>
+        <w:t xml:space="preserve">-Event-based system where users can add </w:t>
+      </w:r>
+      <w:proofErr w:type="spellStart"/>
+      <w:r>
+        <w:rPr>
+          <w:sz w:val="20"/>
+          <w:szCs w:val="20"/>
+        </w:rPr>
+        <w:t>plugins</w:t>
+      </w:r>
+      <w:proofErr w:type="spellEnd"/>
+      <w:r>
+        <w:rPr>
+          <w:sz w:val="20"/>
+          <w:szCs w:val="20"/>
+        </w:rPr>
+        <w:t xml:space="preserve"> at run-time. These </w:t>
+      </w:r>
+      <w:proofErr w:type="spellStart"/>
+      <w:r>
+        <w:rPr>
+          <w:sz w:val="20"/>
+          <w:szCs w:val="20"/>
+        </w:rPr>
+        <w:t>plugins</w:t>
+      </w:r>
+      <w:proofErr w:type="spellEnd"/>
+      <w:r>
+        <w:rPr>
+          <w:sz w:val="20"/>
+          <w:szCs w:val="20"/>
+        </w:rPr>
+        <w:t xml:space="preserve"> can agree to handle some events but might only do so conditionally</w:t>
       </w:r>
     </w:p>
     <w:p>
@@ -5328,7 +6019,55 @@
           <w:szCs w:val="20"/>
         </w:rPr>
         <w:tab/>
-        <w:t>-Building gravity sim for planets. 3D view is hard to control and configure so want a 2D view and textview that shows planet state. Also want to be able to add or delete bodies in sim as it is running.</w:t>
+        <w:t xml:space="preserve">-Building gravity </w:t>
+      </w:r>
+      <w:proofErr w:type="spellStart"/>
+      <w:r>
+        <w:rPr>
+          <w:sz w:val="20"/>
+          <w:szCs w:val="20"/>
+        </w:rPr>
+        <w:t>sim</w:t>
+      </w:r>
+      <w:proofErr w:type="spellEnd"/>
+      <w:r>
+        <w:rPr>
+          <w:sz w:val="20"/>
+          <w:szCs w:val="20"/>
+        </w:rPr>
+        <w:t xml:space="preserve"> for planets. 3D view is hard to control and configure so want a 2D view and </w:t>
+      </w:r>
+      <w:proofErr w:type="spellStart"/>
+      <w:r>
+        <w:rPr>
+          <w:sz w:val="20"/>
+          <w:szCs w:val="20"/>
+        </w:rPr>
+        <w:t>textview</w:t>
+      </w:r>
+      <w:proofErr w:type="spellEnd"/>
+      <w:r>
+        <w:rPr>
+          <w:sz w:val="20"/>
+          <w:szCs w:val="20"/>
+        </w:rPr>
+        <w:t xml:space="preserve"> that shows planet state. Also want to be able to add or delete bodies in </w:t>
+      </w:r>
+      <w:proofErr w:type="spellStart"/>
+      <w:r>
+        <w:rPr>
+          <w:sz w:val="20"/>
+          <w:szCs w:val="20"/>
+        </w:rPr>
+        <w:t>sim</w:t>
+      </w:r>
+      <w:proofErr w:type="spellEnd"/>
+      <w:r>
+        <w:rPr>
+          <w:sz w:val="20"/>
+          <w:szCs w:val="20"/>
+        </w:rPr>
+        <w:t xml:space="preserve"> as it is running.</w:t>
       </w:r>
     </w:p>
     <w:p>
@@ -5362,24 +6101,56 @@
           <w:szCs w:val="20"/>
         </w:rPr>
         <w:tab/>
-        <w:t>-Making city sim. People change over time but their identity does not. How do you model difference in behavior between a child and an old man who were the same person</w:t>
-      </w:r>
-    </w:p>
-    <w:p>
-      <w:pPr>
-        <w:spacing w:line="240" w:lineRule="auto"/>
-        <w:rPr>
-          <w:sz w:val="20"/>
-          <w:szCs w:val="20"/>
-        </w:rPr>
-      </w:pPr>
-      <w:r>
-        <w:rPr>
-          <w:sz w:val="20"/>
-          <w:szCs w:val="20"/>
-        </w:rPr>
-        <w:tab/>
-        <w:t>-Making web interface to eclipse. Want to send requests to eclipse to open, view, modify, etc your projects via a web browser and have it executed in your eclipse IDE. Eclipse will run a webserver to do this.</w:t>
+        <w:t xml:space="preserve">-Making city </w:t>
+      </w:r>
+      <w:proofErr w:type="spellStart"/>
+      <w:r>
+        <w:rPr>
+          <w:sz w:val="20"/>
+          <w:szCs w:val="20"/>
+        </w:rPr>
+        <w:t>sim</w:t>
+      </w:r>
+      <w:proofErr w:type="spellEnd"/>
+      <w:r>
+        <w:rPr>
+          <w:sz w:val="20"/>
+          <w:szCs w:val="20"/>
+        </w:rPr>
+        <w:t>. People change over time but their identity does not. How do you model difference in behavior between a child and an old man who were the same person</w:t>
+      </w:r>
+    </w:p>
+    <w:p>
+      <w:pPr>
+        <w:spacing w:line="240" w:lineRule="auto"/>
+        <w:rPr>
+          <w:sz w:val="20"/>
+          <w:szCs w:val="20"/>
+        </w:rPr>
+      </w:pPr>
+      <w:r>
+        <w:rPr>
+          <w:sz w:val="20"/>
+          <w:szCs w:val="20"/>
+        </w:rPr>
+        <w:tab/>
+        <w:t xml:space="preserve">-Making web interface to eclipse. Want to send requests to eclipse to open, view, modify, etc your projects via a web browser and have it executed in your eclipse IDE. Eclipse will run a </w:t>
+      </w:r>
+      <w:proofErr w:type="spellStart"/>
+      <w:r>
+        <w:rPr>
+          <w:sz w:val="20"/>
+          <w:szCs w:val="20"/>
+        </w:rPr>
+        <w:t>webserver</w:t>
+      </w:r>
+      <w:proofErr w:type="spellEnd"/>
+      <w:r>
+        <w:rPr>
+          <w:sz w:val="20"/>
+          <w:szCs w:val="20"/>
+        </w:rPr>
+        <w:t xml:space="preserve"> to do this.</w:t>
       </w:r>
     </w:p>
     <w:p>
@@ -5447,7 +6218,23 @@
           <w:szCs w:val="20"/>
         </w:rPr>
         <w:tab/>
-        <w:t xml:space="preserve">-Making enemy characters for a vidya. They act differently depending on if they see you, how recently they saw you, or if they unaware of you. </w:t>
+        <w:t xml:space="preserve">-Making enemy characters for a </w:t>
+      </w:r>
+      <w:proofErr w:type="spellStart"/>
+      <w:r>
+        <w:rPr>
+          <w:sz w:val="20"/>
+          <w:szCs w:val="20"/>
+        </w:rPr>
+        <w:t>vidya</w:t>
+      </w:r>
+      <w:proofErr w:type="spellEnd"/>
+      <w:r>
+        <w:rPr>
+          <w:sz w:val="20"/>
+          <w:szCs w:val="20"/>
+        </w:rPr>
+        <w:t xml:space="preserve">. They act differently depending on if they see you, how recently they saw you, or if they unaware of you. </w:t>
       </w:r>
     </w:p>
     <w:p>
@@ -5498,7 +6285,23 @@
           <w:szCs w:val="20"/>
         </w:rPr>
         <w:tab/>
-        <w:t xml:space="preserve">-Making multiplatform user interface library. Devs should be able to ask for widgets and buttons and get appropriate one for their platform without having to know what they get. </w:t>
+        <w:t xml:space="preserve">-Making multiplatform user interface library. </w:t>
+      </w:r>
+      <w:proofErr w:type="spellStart"/>
+      <w:r>
+        <w:rPr>
+          <w:sz w:val="20"/>
+          <w:szCs w:val="20"/>
+        </w:rPr>
+        <w:t>Devs</w:t>
+      </w:r>
+      <w:proofErr w:type="spellEnd"/>
+      <w:r>
+        <w:rPr>
+          <w:sz w:val="20"/>
+          <w:szCs w:val="20"/>
+        </w:rPr>
+        <w:t xml:space="preserve"> should be able to ask for widgets and buttons and get appropriate one for their platform without having to know what they get. </w:t>
       </w:r>
     </w:p>
     <w:p>
@@ -5532,7 +6335,23 @@
           <w:szCs w:val="20"/>
         </w:rPr>
         <w:tab/>
-        <w:t>-Making a system that can respond to natural language queries such as "I want some horse radish". System provides responses through a series of dynamically loaded plugins that can be loaded and unloaded by the user at any time</w:t>
+        <w:t xml:space="preserve">-Making a system that can respond to natural language queries such as "I want some horse radish". System provides responses through a series of dynamically loaded </w:t>
+      </w:r>
+      <w:proofErr w:type="spellStart"/>
+      <w:r>
+        <w:rPr>
+          <w:sz w:val="20"/>
+          <w:szCs w:val="20"/>
+        </w:rPr>
+        <w:t>plugins</w:t>
+      </w:r>
+      <w:proofErr w:type="spellEnd"/>
+      <w:r>
+        <w:rPr>
+          <w:sz w:val="20"/>
+          <w:szCs w:val="20"/>
+        </w:rPr>
+        <w:t xml:space="preserve"> that can be loaded and unloaded by the user at any time</w:t>
       </w:r>
     </w:p>
     <w:p>
@@ -5600,7 +6419,23 @@
           <w:szCs w:val="20"/>
         </w:rPr>
         <w:tab/>
-        <w:t>-Making instant messaging client. Want user to load 3rd party plugins that can respond to certain requests such as "where are you" automatically</w:t>
+        <w:t xml:space="preserve">-Making instant messaging client. Want user to load 3rd party </w:t>
+      </w:r>
+      <w:proofErr w:type="spellStart"/>
+      <w:r>
+        <w:rPr>
+          <w:sz w:val="20"/>
+          <w:szCs w:val="20"/>
+        </w:rPr>
+        <w:t>plugins</w:t>
+      </w:r>
+      <w:proofErr w:type="spellEnd"/>
+      <w:r>
+        <w:rPr>
+          <w:sz w:val="20"/>
+          <w:szCs w:val="20"/>
+        </w:rPr>
+        <w:t xml:space="preserve"> that can respond to certain requests such as "where are you" automatically</w:t>
       </w:r>
     </w:p>
     <w:p>

</xml_diff>